<commit_message>
update docs with new ui images
</commit_message>
<xml_diff>
--- a/User Guide - Dream2space Cubesat Ground Station.docx
+++ b/User Guide - Dream2space Cubesat Ground Station.docx
@@ -25,7 +25,31 @@
           <w:sz w:val="36"/>
           <w:szCs w:val="36"/>
         </w:rPr>
-        <w:t>Dream2space Cubesat Ground Station</w:t>
+        <w:t xml:space="preserve">Dream2space </w:t>
+      </w:r>
+      <w:proofErr w:type="spellStart"/>
+      <w:r>
+        <w:rPr>
+          <w:rFonts w:ascii="Arial" w:hAnsi="Arial" w:cs="Arial"/>
+          <w:b/>
+          <w:bCs/>
+          <w:color w:val="auto"/>
+          <w:sz w:val="36"/>
+          <w:szCs w:val="36"/>
+        </w:rPr>
+        <w:t>Cubesat</w:t>
+      </w:r>
+      <w:proofErr w:type="spellEnd"/>
+      <w:r>
+        <w:rPr>
+          <w:rFonts w:ascii="Arial" w:hAnsi="Arial" w:cs="Arial"/>
+          <w:b/>
+          <w:bCs/>
+          <w:color w:val="auto"/>
+          <w:sz w:val="36"/>
+          <w:szCs w:val="36"/>
+        </w:rPr>
+        <w:t xml:space="preserve"> Ground Station</w:t>
       </w:r>
       <w:bookmarkEnd w:id="0"/>
     </w:p>
@@ -41,7 +65,21 @@
         <w:rPr>
           <w:rFonts w:ascii="Arial" w:hAnsi="Arial" w:cs="Arial"/>
         </w:rPr>
-        <w:t>The Dream2space GUI Ground Station allows you to interact with your Dream2space Cubesat.</w:t>
+        <w:t xml:space="preserve">The Dream2space GUI Ground Station allows you to interact with your Dream2space </w:t>
+      </w:r>
+      <w:proofErr w:type="spellStart"/>
+      <w:r>
+        <w:rPr>
+          <w:rFonts w:ascii="Arial" w:hAnsi="Arial" w:cs="Arial"/>
+        </w:rPr>
+        <w:t>Cubesat</w:t>
+      </w:r>
+      <w:proofErr w:type="spellEnd"/>
+      <w:r>
+        <w:rPr>
+          <w:rFonts w:ascii="Arial" w:hAnsi="Arial" w:cs="Arial"/>
+        </w:rPr>
+        <w:t>.</w:t>
       </w:r>
     </w:p>
     <w:p>
@@ -70,6 +108,7 @@
       <w:r>
         <w:rPr>
           <w:rFonts w:ascii="Arial" w:hAnsi="Arial" w:cs="Arial"/>
+          <w:noProof/>
         </w:rPr>
         <w:drawing>
           <wp:inline distT="0" distB="0" distL="0" distR="0" wp14:anchorId="4C37BCC9" wp14:editId="079FADF5">
@@ -137,7 +176,11 @@
     <w:sdt>
       <w:sdtPr>
         <w:rPr>
-          <w:rFonts w:ascii="Arial" w:hAnsi="Arial" w:cs="Arial"/>
+          <w:rFonts w:ascii="Arial" w:eastAsiaTheme="minorEastAsia" w:hAnsi="Arial" w:cs="Arial"/>
+          <w:color w:val="auto"/>
+          <w:sz w:val="22"/>
+          <w:szCs w:val="22"/>
+          <w:lang w:val="en-SG" w:eastAsia="zh-CN"/>
         </w:rPr>
         <w:id w:val="-1147357350"/>
         <w:docPartObj>
@@ -147,14 +190,9 @@
       </w:sdtPr>
       <w:sdtEndPr>
         <w:rPr>
-          <w:rFonts w:eastAsiaTheme="minorEastAsia"/>
           <w:b/>
           <w:bCs/>
           <w:noProof/>
-          <w:color w:val="auto"/>
-          <w:sz w:val="22"/>
-          <w:szCs w:val="22"/>
-          <w:lang w:val="en-SG" w:eastAsia="zh-CN"/>
         </w:rPr>
       </w:sdtEndPr>
       <w:sdtContent>
@@ -2650,6 +2688,7 @@
       <w:r>
         <w:rPr>
           <w:rFonts w:ascii="Arial" w:hAnsi="Arial" w:cs="Arial"/>
+          <w:noProof/>
         </w:rPr>
         <w:drawing>
           <wp:inline distT="0" distB="0" distL="0" distR="0" wp14:anchorId="0713FBEB" wp14:editId="661BE49D">
@@ -2931,6 +2970,7 @@
       <w:r>
         <w:rPr>
           <w:rFonts w:ascii="Arial" w:hAnsi="Arial" w:cs="Arial"/>
+          <w:noProof/>
         </w:rPr>
         <w:drawing>
           <wp:inline distT="0" distB="0" distL="0" distR="0" wp14:anchorId="41480E05" wp14:editId="016FC481">
@@ -3174,6 +3214,7 @@
       <w:r>
         <w:rPr>
           <w:rFonts w:ascii="Arial" w:hAnsi="Arial" w:cs="Arial"/>
+          <w:noProof/>
         </w:rPr>
         <w:drawing>
           <wp:inline distT="0" distB="0" distL="0" distR="0" wp14:anchorId="296F05FD" wp14:editId="1E601AFB">
@@ -3241,7 +3282,7 @@
     </w:p>
     <w:tbl>
       <w:tblPr>
-        <w:tblStyle w:val="GridTable1Light"/>
+        <w:tblStyle w:val="TableGridLight"/>
         <w:tblW w:w="0" w:type="auto"/>
         <w:tblLook w:val="04A0" w:firstRow="1" w:lastRow="0" w:firstColumn="1" w:lastColumn="0" w:noHBand="0" w:noVBand="1"/>
       </w:tblPr>
@@ -3250,12 +3291,8 @@
         <w:gridCol w:w="1916"/>
       </w:tblGrid>
       <w:tr>
-        <w:trPr>
-          <w:cnfStyle w:val="100000000000" w:firstRow="1" w:lastRow="0" w:firstColumn="0" w:lastColumn="0" w:oddVBand="0" w:evenVBand="0" w:oddHBand="0" w:evenHBand="0" w:firstRowFirstColumn="0" w:firstRowLastColumn="0" w:lastRowFirstColumn="0" w:lastRowLastColumn="0"/>
-        </w:trPr>
         <w:tc>
           <w:tcPr>
-            <w:cnfStyle w:val="001000000000" w:firstRow="0" w:lastRow="0" w:firstColumn="1" w:lastColumn="0" w:oddVBand="0" w:evenVBand="0" w:oddHBand="0" w:evenHBand="0" w:firstRowFirstColumn="0" w:firstRowLastColumn="0" w:lastRowFirstColumn="0" w:lastRowLastColumn="0"/>
             <w:tcW w:w="0" w:type="auto"/>
             <w:hideMark/>
           </w:tcPr>
@@ -3265,11 +3302,15 @@
               <w:jc w:val="both"/>
               <w:rPr>
                 <w:rFonts w:ascii="Arial" w:hAnsi="Arial" w:cs="Arial"/>
+                <w:b/>
+                <w:bCs/>
               </w:rPr>
             </w:pPr>
             <w:r>
               <w:rPr>
                 <w:rFonts w:ascii="Arial" w:hAnsi="Arial" w:cs="Arial"/>
+                <w:b/>
+                <w:bCs/>
               </w:rPr>
               <w:t>Executable Name</w:t>
             </w:r>
@@ -3284,14 +3325,17 @@
             <w:pPr>
               <w:spacing w:line="276" w:lineRule="auto"/>
               <w:jc w:val="both"/>
-              <w:cnfStyle w:val="100000000000" w:firstRow="1" w:lastRow="0" w:firstColumn="0" w:lastColumn="0" w:oddVBand="0" w:evenVBand="0" w:oddHBand="0" w:evenHBand="0" w:firstRowFirstColumn="0" w:firstRowLastColumn="0" w:lastRowFirstColumn="0" w:lastRowLastColumn="0"/>
               <w:rPr>
                 <w:rFonts w:ascii="Arial" w:hAnsi="Arial" w:cs="Arial"/>
+                <w:b/>
+                <w:bCs/>
               </w:rPr>
             </w:pPr>
             <w:r>
               <w:rPr>
                 <w:rFonts w:ascii="Arial" w:hAnsi="Arial" w:cs="Arial"/>
+                <w:b/>
+                <w:bCs/>
               </w:rPr>
               <w:t>Version Number</w:t>
             </w:r>
@@ -3301,7 +3345,6 @@
       <w:tr>
         <w:tc>
           <w:tcPr>
-            <w:cnfStyle w:val="001000000000" w:firstRow="0" w:lastRow="0" w:firstColumn="1" w:lastColumn="0" w:oddVBand="0" w:evenVBand="0" w:oddHBand="0" w:evenHBand="0" w:firstRowFirstColumn="0" w:firstRowLastColumn="0" w:lastRowFirstColumn="0" w:lastRowLastColumn="0"/>
             <w:tcW w:w="0" w:type="auto"/>
             <w:hideMark/>
           </w:tcPr>
@@ -3311,15 +3354,13 @@
               <w:jc w:val="both"/>
               <w:rPr>
                 <w:rFonts w:ascii="Cascadia Mono" w:hAnsi="Cascadia Mono"/>
-                <w:b w:val="0"/>
-                <w:bCs w:val="0"/>
+                <w:b/>
+                <w:bCs/>
               </w:rPr>
             </w:pPr>
             <w:r>
               <w:rPr>
                 <w:rFonts w:ascii="Cascadia Mono" w:hAnsi="Cascadia Mono"/>
-                <w:b w:val="0"/>
-                <w:bCs w:val="0"/>
               </w:rPr>
               <w:t>Ground_Station.exe</w:t>
             </w:r>
@@ -3334,7 +3375,6 @@
             <w:pPr>
               <w:spacing w:line="276" w:lineRule="auto"/>
               <w:jc w:val="both"/>
-              <w:cnfStyle w:val="000000000000" w:firstRow="0" w:lastRow="0" w:firstColumn="0" w:lastColumn="0" w:oddVBand="0" w:evenVBand="0" w:oddHBand="0" w:evenHBand="0" w:firstRowFirstColumn="0" w:firstRowLastColumn="0" w:lastRowFirstColumn="0" w:lastRowLastColumn="0"/>
               <w:rPr>
                 <w:rFonts w:ascii="Cascadia Mono" w:hAnsi="Cascadia Mono"/>
               </w:rPr>
@@ -3465,6 +3505,7 @@
       <w:r>
         <w:rPr>
           <w:rFonts w:ascii="Arial" w:hAnsi="Arial" w:cs="Arial"/>
+          <w:noProof/>
         </w:rPr>
         <w:drawing>
           <wp:inline distT="0" distB="0" distL="0" distR="0" wp14:anchorId="234581B8" wp14:editId="2A732438">
@@ -3611,6 +3652,7 @@
         </w:rPr>
         <w:t xml:space="preserve">The Ground Station has two 433 MHz transceivers to communicate with the TT&amp;C and the Payload of the Dream2space </w:t>
       </w:r>
+      <w:proofErr w:type="spellStart"/>
       <w:r>
         <w:rPr>
           <w:rFonts w:ascii="Arial" w:hAnsi="Arial" w:cs="Arial"/>
@@ -3621,7 +3663,14 @@
         <w:rPr>
           <w:rFonts w:ascii="Arial" w:hAnsi="Arial" w:cs="Arial"/>
         </w:rPr>
-        <w:t>ubesat respectively.</w:t>
+        <w:t>ubesat</w:t>
+      </w:r>
+      <w:proofErr w:type="spellEnd"/>
+      <w:r>
+        <w:rPr>
+          <w:rFonts w:ascii="Arial" w:hAnsi="Arial" w:cs="Arial"/>
+        </w:rPr>
+        <w:t xml:space="preserve"> respectively.</w:t>
       </w:r>
     </w:p>
     <w:p>
@@ -3649,6 +3698,7 @@
       <w:r>
         <w:rPr>
           <w:rFonts w:ascii="Arial" w:hAnsi="Arial" w:cs="Arial"/>
+          <w:noProof/>
         </w:rPr>
         <w:drawing>
           <wp:inline distT="0" distB="0" distL="0" distR="0" wp14:anchorId="3C8E3C45" wp14:editId="78095853">
@@ -3753,6 +3803,7 @@
       <w:r>
         <w:rPr>
           <w:rFonts w:ascii="Arial" w:hAnsi="Arial" w:cs="Arial"/>
+          <w:noProof/>
         </w:rPr>
         <w:drawing>
           <wp:inline distT="0" distB="0" distL="0" distR="0" wp14:anchorId="37AB0765" wp14:editId="547ADDB9">
@@ -3830,6 +3881,7 @@
       <w:r>
         <w:rPr>
           <w:rFonts w:ascii="Arial" w:hAnsi="Arial" w:cs="Arial"/>
+          <w:noProof/>
         </w:rPr>
         <w:drawing>
           <wp:inline distT="0" distB="0" distL="0" distR="0" wp14:anchorId="37478FD9" wp14:editId="24256CE1">
@@ -3903,7 +3955,7 @@
     </w:p>
     <w:tbl>
       <w:tblPr>
-        <w:tblStyle w:val="GridTable1Light"/>
+        <w:tblStyle w:val="TableGridLight"/>
         <w:tblW w:w="0" w:type="auto"/>
         <w:tblLook w:val="04A0" w:firstRow="1" w:lastRow="0" w:firstColumn="1" w:lastColumn="0" w:noHBand="0" w:noVBand="1"/>
       </w:tblPr>
@@ -3912,12 +3964,8 @@
         <w:gridCol w:w="1452"/>
       </w:tblGrid>
       <w:tr>
-        <w:trPr>
-          <w:cnfStyle w:val="100000000000" w:firstRow="1" w:lastRow="0" w:firstColumn="0" w:lastColumn="0" w:oddVBand="0" w:evenVBand="0" w:oddHBand="0" w:evenHBand="0" w:firstRowFirstColumn="0" w:firstRowLastColumn="0" w:lastRowFirstColumn="0" w:lastRowLastColumn="0"/>
-        </w:trPr>
         <w:tc>
           <w:tcPr>
-            <w:cnfStyle w:val="001000000000" w:firstRow="0" w:lastRow="0" w:firstColumn="1" w:lastColumn="0" w:oddVBand="0" w:evenVBand="0" w:oddHBand="0" w:evenHBand="0" w:firstRowFirstColumn="0" w:firstRowLastColumn="0" w:lastRowFirstColumn="0" w:lastRowLastColumn="0"/>
             <w:tcW w:w="0" w:type="auto"/>
             <w:hideMark/>
           </w:tcPr>
@@ -3927,11 +3975,15 @@
               <w:jc w:val="both"/>
               <w:rPr>
                 <w:rFonts w:ascii="Arial" w:hAnsi="Arial" w:cs="Arial"/>
+                <w:b/>
+                <w:bCs/>
               </w:rPr>
             </w:pPr>
             <w:r>
               <w:rPr>
                 <w:rFonts w:ascii="Arial" w:hAnsi="Arial" w:cs="Arial"/>
+                <w:b/>
+                <w:bCs/>
               </w:rPr>
               <w:t>USB-UART bridge</w:t>
             </w:r>
@@ -3946,14 +3998,17 @@
             <w:pPr>
               <w:spacing w:line="276" w:lineRule="auto"/>
               <w:jc w:val="both"/>
-              <w:cnfStyle w:val="100000000000" w:firstRow="1" w:lastRow="0" w:firstColumn="0" w:lastColumn="0" w:oddVBand="0" w:evenVBand="0" w:oddHBand="0" w:evenHBand="0" w:firstRowFirstColumn="0" w:firstRowLastColumn="0" w:lastRowFirstColumn="0" w:lastRowLastColumn="0"/>
               <w:rPr>
                 <w:rFonts w:ascii="Arial" w:hAnsi="Arial" w:cs="Arial"/>
+                <w:b/>
+                <w:bCs/>
               </w:rPr>
             </w:pPr>
             <w:r>
               <w:rPr>
                 <w:rFonts w:ascii="Arial" w:hAnsi="Arial" w:cs="Arial"/>
+                <w:b/>
+                <w:bCs/>
               </w:rPr>
               <w:t>Transceiver</w:t>
             </w:r>
@@ -3963,7 +4018,6 @@
       <w:tr>
         <w:tc>
           <w:tcPr>
-            <w:cnfStyle w:val="001000000000" w:firstRow="0" w:lastRow="0" w:firstColumn="1" w:lastColumn="0" w:oddVBand="0" w:evenVBand="0" w:oddHBand="0" w:evenHBand="0" w:firstRowFirstColumn="0" w:firstRowLastColumn="0" w:lastRowFirstColumn="0" w:lastRowLastColumn="0"/>
             <w:tcW w:w="0" w:type="auto"/>
             <w:hideMark/>
           </w:tcPr>
@@ -3973,15 +4027,13 @@
               <w:jc w:val="both"/>
               <w:rPr>
                 <w:rFonts w:ascii="Cascadia Mono" w:hAnsi="Cascadia Mono" w:cs="Arial"/>
-                <w:b w:val="0"/>
-                <w:bCs w:val="0"/>
+                <w:b/>
+                <w:bCs/>
               </w:rPr>
             </w:pPr>
             <w:r>
               <w:rPr>
                 <w:rFonts w:ascii="Cascadia Mono" w:hAnsi="Cascadia Mono" w:cs="Arial"/>
-                <w:b w:val="0"/>
-                <w:bCs w:val="0"/>
               </w:rPr>
               <w:t>5V</w:t>
             </w:r>
@@ -3996,24 +4048,24 @@
             <w:pPr>
               <w:spacing w:line="276" w:lineRule="auto"/>
               <w:jc w:val="both"/>
-              <w:cnfStyle w:val="000000000000" w:firstRow="0" w:lastRow="0" w:firstColumn="0" w:lastColumn="0" w:oddVBand="0" w:evenVBand="0" w:oddHBand="0" w:evenHBand="0" w:firstRowFirstColumn="0" w:firstRowLastColumn="0" w:lastRowFirstColumn="0" w:lastRowLastColumn="0"/>
               <w:rPr>
                 <w:rFonts w:ascii="Cascadia Mono" w:hAnsi="Cascadia Mono" w:cs="Arial"/>
               </w:rPr>
             </w:pPr>
+            <w:proofErr w:type="spellStart"/>
             <w:r>
               <w:rPr>
                 <w:rFonts w:ascii="Cascadia Mono" w:hAnsi="Cascadia Mono" w:cs="Arial"/>
               </w:rPr>
               <w:t>Vcc</w:t>
             </w:r>
+            <w:proofErr w:type="spellEnd"/>
           </w:p>
         </w:tc>
       </w:tr>
       <w:tr>
         <w:tc>
           <w:tcPr>
-            <w:cnfStyle w:val="001000000000" w:firstRow="0" w:lastRow="0" w:firstColumn="1" w:lastColumn="0" w:oddVBand="0" w:evenVBand="0" w:oddHBand="0" w:evenHBand="0" w:firstRowFirstColumn="0" w:firstRowLastColumn="0" w:lastRowFirstColumn="0" w:lastRowLastColumn="0"/>
             <w:tcW w:w="0" w:type="auto"/>
             <w:hideMark/>
           </w:tcPr>
@@ -4023,15 +4075,13 @@
               <w:jc w:val="both"/>
               <w:rPr>
                 <w:rFonts w:ascii="Cascadia Mono" w:hAnsi="Cascadia Mono" w:cs="Arial"/>
-                <w:b w:val="0"/>
-                <w:bCs w:val="0"/>
+                <w:b/>
+                <w:bCs/>
               </w:rPr>
             </w:pPr>
             <w:r>
               <w:rPr>
                 <w:rFonts w:ascii="Cascadia Mono" w:hAnsi="Cascadia Mono" w:cs="Arial"/>
-                <w:b w:val="0"/>
-                <w:bCs w:val="0"/>
               </w:rPr>
               <w:t>GND</w:t>
             </w:r>
@@ -4046,7 +4096,6 @@
             <w:pPr>
               <w:spacing w:line="276" w:lineRule="auto"/>
               <w:jc w:val="both"/>
-              <w:cnfStyle w:val="000000000000" w:firstRow="0" w:lastRow="0" w:firstColumn="0" w:lastColumn="0" w:oddVBand="0" w:evenVBand="0" w:oddHBand="0" w:evenHBand="0" w:firstRowFirstColumn="0" w:firstRowLastColumn="0" w:lastRowFirstColumn="0" w:lastRowLastColumn="0"/>
               <w:rPr>
                 <w:rFonts w:ascii="Cascadia Mono" w:hAnsi="Cascadia Mono" w:cs="Arial"/>
               </w:rPr>
@@ -4063,7 +4112,6 @@
       <w:tr>
         <w:tc>
           <w:tcPr>
-            <w:cnfStyle w:val="001000000000" w:firstRow="0" w:lastRow="0" w:firstColumn="1" w:lastColumn="0" w:oddVBand="0" w:evenVBand="0" w:oddHBand="0" w:evenHBand="0" w:firstRowFirstColumn="0" w:firstRowLastColumn="0" w:lastRowFirstColumn="0" w:lastRowLastColumn="0"/>
             <w:tcW w:w="0" w:type="auto"/>
             <w:hideMark/>
           </w:tcPr>
@@ -4073,15 +4121,13 @@
               <w:jc w:val="both"/>
               <w:rPr>
                 <w:rFonts w:ascii="Cascadia Mono" w:hAnsi="Cascadia Mono" w:cs="Arial"/>
-                <w:b w:val="0"/>
-                <w:bCs w:val="0"/>
+                <w:b/>
+                <w:bCs/>
               </w:rPr>
             </w:pPr>
             <w:r>
               <w:rPr>
                 <w:rFonts w:ascii="Cascadia Mono" w:hAnsi="Cascadia Mono" w:cs="Arial"/>
-                <w:b w:val="0"/>
-                <w:bCs w:val="0"/>
               </w:rPr>
               <w:t>TX</w:t>
             </w:r>
@@ -4096,7 +4142,6 @@
             <w:pPr>
               <w:spacing w:line="276" w:lineRule="auto"/>
               <w:jc w:val="both"/>
-              <w:cnfStyle w:val="000000000000" w:firstRow="0" w:lastRow="0" w:firstColumn="0" w:lastColumn="0" w:oddVBand="0" w:evenVBand="0" w:oddHBand="0" w:evenHBand="0" w:firstRowFirstColumn="0" w:firstRowLastColumn="0" w:lastRowFirstColumn="0" w:lastRowLastColumn="0"/>
               <w:rPr>
                 <w:rFonts w:ascii="Cascadia Mono" w:hAnsi="Cascadia Mono" w:cs="Arial"/>
               </w:rPr>
@@ -4113,7 +4158,6 @@
       <w:tr>
         <w:tc>
           <w:tcPr>
-            <w:cnfStyle w:val="001000000000" w:firstRow="0" w:lastRow="0" w:firstColumn="1" w:lastColumn="0" w:oddVBand="0" w:evenVBand="0" w:oddHBand="0" w:evenHBand="0" w:firstRowFirstColumn="0" w:firstRowLastColumn="0" w:lastRowFirstColumn="0" w:lastRowLastColumn="0"/>
             <w:tcW w:w="0" w:type="auto"/>
             <w:hideMark/>
           </w:tcPr>
@@ -4123,15 +4167,13 @@
               <w:jc w:val="both"/>
               <w:rPr>
                 <w:rFonts w:ascii="Cascadia Mono" w:hAnsi="Cascadia Mono" w:cs="Arial"/>
-                <w:b w:val="0"/>
-                <w:bCs w:val="0"/>
+                <w:b/>
+                <w:bCs/>
               </w:rPr>
             </w:pPr>
             <w:r>
               <w:rPr>
                 <w:rFonts w:ascii="Cascadia Mono" w:hAnsi="Cascadia Mono" w:cs="Arial"/>
-                <w:b w:val="0"/>
-                <w:bCs w:val="0"/>
               </w:rPr>
               <w:t>RX</w:t>
             </w:r>
@@ -4146,7 +4188,6 @@
             <w:pPr>
               <w:spacing w:line="276" w:lineRule="auto"/>
               <w:jc w:val="both"/>
-              <w:cnfStyle w:val="000000000000" w:firstRow="0" w:lastRow="0" w:firstColumn="0" w:lastColumn="0" w:oddVBand="0" w:evenVBand="0" w:oddHBand="0" w:evenHBand="0" w:firstRowFirstColumn="0" w:firstRowLastColumn="0" w:lastRowFirstColumn="0" w:lastRowLastColumn="0"/>
               <w:rPr>
                 <w:rFonts w:ascii="Cascadia Mono" w:hAnsi="Cascadia Mono" w:cs="Arial"/>
               </w:rPr>
@@ -4520,6 +4561,7 @@
       <w:r>
         <w:rPr>
           <w:rFonts w:ascii="Arial" w:hAnsi="Arial" w:cs="Arial"/>
+          <w:noProof/>
         </w:rPr>
         <w:drawing>
           <wp:inline distT="0" distB="0" distL="0" distR="0" wp14:anchorId="4F664FB9" wp14:editId="7000B611">
@@ -4781,6 +4823,7 @@
       <w:r>
         <w:rPr>
           <w:rFonts w:ascii="Arial" w:hAnsi="Arial" w:cs="Arial"/>
+          <w:noProof/>
         </w:rPr>
         <w:drawing>
           <wp:inline distT="0" distB="0" distL="0" distR="0" wp14:anchorId="230D4885" wp14:editId="5062CEB2">
@@ -5046,6 +5089,7 @@
       <w:r>
         <w:rPr>
           <w:rFonts w:ascii="Arial" w:hAnsi="Arial" w:cs="Arial"/>
+          <w:noProof/>
         </w:rPr>
         <w:drawing>
           <wp:inline distT="0" distB="0" distL="0" distR="0" wp14:anchorId="4FA3E7C3" wp14:editId="4FFE0DB1">
@@ -5151,6 +5195,7 @@
       <w:r>
         <w:rPr>
           <w:rFonts w:ascii="Arial" w:hAnsi="Arial" w:cs="Arial"/>
+          <w:noProof/>
         </w:rPr>
         <w:drawing>
           <wp:inline distT="0" distB="0" distL="0" distR="0" wp14:anchorId="15920FDC" wp14:editId="7D06307F">
@@ -5270,6 +5315,7 @@
       <w:r>
         <w:rPr>
           <w:rFonts w:ascii="Arial" w:hAnsi="Arial" w:cs="Arial"/>
+          <w:noProof/>
         </w:rPr>
         <w:drawing>
           <wp:inline distT="0" distB="0" distL="0" distR="0" wp14:anchorId="1CE35087" wp14:editId="038935A0">
@@ -5619,6 +5665,7 @@
       <w:r>
         <w:rPr>
           <w:rFonts w:ascii="Arial" w:hAnsi="Arial" w:cs="Arial"/>
+          <w:noProof/>
         </w:rPr>
         <w:drawing>
           <wp:inline distT="0" distB="0" distL="0" distR="0" wp14:anchorId="3665A316" wp14:editId="41BBBADD">
@@ -5821,6 +5868,7 @@
       <w:r>
         <w:rPr>
           <w:rFonts w:ascii="Arial" w:hAnsi="Arial" w:cs="Arial"/>
+          <w:noProof/>
         </w:rPr>
         <w:drawing>
           <wp:inline distT="0" distB="0" distL="0" distR="0" wp14:anchorId="742E46F3" wp14:editId="6E393880">
@@ -5912,6 +5960,7 @@
       <w:r>
         <w:rPr>
           <w:rFonts w:ascii="Arial" w:hAnsi="Arial" w:cs="Arial"/>
+          <w:noProof/>
         </w:rPr>
         <w:drawing>
           <wp:inline distT="0" distB="0" distL="0" distR="0" wp14:anchorId="2E64CED1" wp14:editId="3BE7499B">
@@ -6081,6 +6130,7 @@
       <w:r>
         <w:rPr>
           <w:rFonts w:ascii="Arial" w:hAnsi="Arial" w:cs="Arial"/>
+          <w:noProof/>
         </w:rPr>
         <w:drawing>
           <wp:inline distT="0" distB="0" distL="0" distR="0" wp14:anchorId="6C5EE930" wp14:editId="78EB0852">
@@ -6158,6 +6208,7 @@
       <w:r>
         <w:rPr>
           <w:rFonts w:ascii="Arial" w:hAnsi="Arial" w:cs="Arial"/>
+          <w:noProof/>
         </w:rPr>
         <w:drawing>
           <wp:inline distT="0" distB="0" distL="0" distR="0" wp14:anchorId="1024B84C" wp14:editId="566F7774">
@@ -6301,6 +6352,7 @@
       <w:r>
         <w:rPr>
           <w:rFonts w:ascii="Arial" w:hAnsi="Arial" w:cs="Arial"/>
+          <w:noProof/>
         </w:rPr>
         <w:drawing>
           <wp:inline distT="0" distB="0" distL="0" distR="0" wp14:anchorId="6BBEF7C6" wp14:editId="66613729">
@@ -6354,8 +6406,6 @@
     </w:p>
     <w:p>
       <w:pPr>
-        <w:spacing w:line="276" w:lineRule="auto"/>
-        <w:jc w:val="both"/>
         <w:rPr>
           <w:rFonts w:ascii="Arial" w:hAnsi="Arial" w:cs="Arial"/>
         </w:rPr>
@@ -6373,17 +6423,19 @@
         <w:jc w:val="center"/>
         <w:rPr>
           <w:rFonts w:ascii="Arial" w:hAnsi="Arial" w:cs="Arial"/>
-        </w:rPr>
-      </w:pPr>
-      <w:r>
-        <w:rPr>
-          <w:rFonts w:ascii="Arial" w:hAnsi="Arial" w:cs="Arial"/>
+          <w:noProof/>
+        </w:rPr>
+      </w:pPr>
+      <w:r>
+        <w:rPr>
+          <w:rFonts w:ascii="Arial" w:hAnsi="Arial" w:cs="Arial"/>
+          <w:noProof/>
         </w:rPr>
         <w:drawing>
-          <wp:inline distT="0" distB="0" distL="0" distR="0" wp14:anchorId="183461AA" wp14:editId="0339597A">
-            <wp:extent cx="4572000" cy="2969825"/>
-            <wp:effectExtent l="0" t="0" r="0" b="2540"/>
-            <wp:docPr id="36" name="Picture 36" descr="Ports selection success"/>
+          <wp:inline distT="0" distB="0" distL="0" distR="0" wp14:anchorId="2355E793" wp14:editId="58F7E3A4">
+            <wp:extent cx="4504658" cy="2970000"/>
+            <wp:effectExtent l="0" t="0" r="0" b="1905"/>
+            <wp:docPr id="3" name="Picture 3" descr="Ports selection success"/>
             <wp:cNvGraphicFramePr>
               <a:graphicFrameLocks xmlns:a="http://schemas.openxmlformats.org/drawingml/2006/main" noChangeAspect="1"/>
             </wp:cNvGraphicFramePr>
@@ -6391,7 +6443,7 @@
               <a:graphicData uri="http://schemas.openxmlformats.org/drawingml/2006/picture">
                 <pic:pic xmlns:pic="http://schemas.openxmlformats.org/drawingml/2006/picture">
                   <pic:nvPicPr>
-                    <pic:cNvPr id="0" name="Picture 139" descr="Ports selection success"/>
+                    <pic:cNvPr id="0" name="Picture 6" descr="Ports selection success"/>
                     <pic:cNvPicPr>
                       <a:picLocks noChangeAspect="1" noChangeArrowheads="1"/>
                     </pic:cNvPicPr>
@@ -6412,7 +6464,7 @@
                   <pic:spPr bwMode="auto">
                     <a:xfrm>
                       <a:off x="0" y="0"/>
-                      <a:ext cx="4580238" cy="2975176"/>
+                      <a:ext cx="4504658" cy="2970000"/>
                     </a:xfrm>
                     <a:prstGeom prst="rect">
                       <a:avLst/>
@@ -6485,7 +6537,21 @@
         <w:rPr>
           <w:rFonts w:ascii="Arial" w:hAnsi="Arial" w:cs="Arial"/>
         </w:rPr>
-        <w:t>Every minute, the Dream2space Cubesat will send beacons to advertise its presence.</w:t>
+        <w:t xml:space="preserve">Every minute, the Dream2space </w:t>
+      </w:r>
+      <w:proofErr w:type="spellStart"/>
+      <w:r>
+        <w:rPr>
+          <w:rFonts w:ascii="Arial" w:hAnsi="Arial" w:cs="Arial"/>
+        </w:rPr>
+        <w:t>Cubesat</w:t>
+      </w:r>
+      <w:proofErr w:type="spellEnd"/>
+      <w:r>
+        <w:rPr>
+          <w:rFonts w:ascii="Arial" w:hAnsi="Arial" w:cs="Arial"/>
+        </w:rPr>
+        <w:t xml:space="preserve"> will send beacons to advertise its presence.</w:t>
       </w:r>
     </w:p>
     <w:p>
@@ -6541,13 +6607,13 @@
       </w:pPr>
       <w:r>
         <w:rPr>
-          <w:rFonts w:ascii="Arial" w:hAnsi="Arial" w:cs="Arial"/>
+          <w:noProof/>
         </w:rPr>
         <w:drawing>
-          <wp:inline distT="0" distB="0" distL="0" distR="0" wp14:anchorId="2C937E9E" wp14:editId="5EA2D535">
-            <wp:extent cx="4572270" cy="2970000"/>
+          <wp:inline distT="0" distB="0" distL="0" distR="0" wp14:anchorId="54A4B663" wp14:editId="75A8205D">
+            <wp:extent cx="4502388" cy="2970000"/>
             <wp:effectExtent l="0" t="0" r="0" b="1905"/>
-            <wp:docPr id="35" name="Picture 35" descr="Refresh ports"/>
+            <wp:docPr id="6" name="Picture 6" descr="Refresh ports"/>
             <wp:cNvGraphicFramePr>
               <a:graphicFrameLocks xmlns:a="http://schemas.openxmlformats.org/drawingml/2006/main" noChangeAspect="1"/>
             </wp:cNvGraphicFramePr>
@@ -6555,7 +6621,7 @@
               <a:graphicData uri="http://schemas.openxmlformats.org/drawingml/2006/picture">
                 <pic:pic xmlns:pic="http://schemas.openxmlformats.org/drawingml/2006/picture">
                   <pic:nvPicPr>
-                    <pic:cNvPr id="0" name="Picture 140" descr="Refresh ports"/>
+                    <pic:cNvPr id="0" name="Picture 8" descr="Refresh ports"/>
                     <pic:cNvPicPr>
                       <a:picLocks noChangeAspect="1" noChangeArrowheads="1"/>
                     </pic:cNvPicPr>
@@ -6576,7 +6642,7 @@
                   <pic:spPr bwMode="auto">
                     <a:xfrm>
                       <a:off x="0" y="0"/>
-                      <a:ext cx="4572270" cy="2970000"/>
+                      <a:ext cx="4502388" cy="2970000"/>
                     </a:xfrm>
                     <a:prstGeom prst="rect">
                       <a:avLst/>
@@ -6674,7 +6740,21 @@
         <w:rPr>
           <w:rFonts w:ascii="Arial" w:hAnsi="Arial" w:cs="Arial"/>
         </w:rPr>
-        <w:t xml:space="preserve">The Ground Station is capable of sending commands to the Dream2space Cubesat to retrieve </w:t>
+        <w:t xml:space="preserve">The Ground Station is capable of sending commands to the Dream2space </w:t>
+      </w:r>
+      <w:proofErr w:type="spellStart"/>
+      <w:r>
+        <w:rPr>
+          <w:rFonts w:ascii="Arial" w:hAnsi="Arial" w:cs="Arial"/>
+        </w:rPr>
+        <w:t>Cubesat</w:t>
+      </w:r>
+      <w:proofErr w:type="spellEnd"/>
+      <w:r>
+        <w:rPr>
+          <w:rFonts w:ascii="Arial" w:hAnsi="Arial" w:cs="Arial"/>
+        </w:rPr>
+        <w:t xml:space="preserve"> to retrieve </w:t>
       </w:r>
       <w:r>
         <w:rPr>
@@ -6726,7 +6806,21 @@
         <w:rPr>
           <w:rFonts w:ascii="Arial" w:hAnsi="Arial" w:cs="Arial"/>
         </w:rPr>
-        <w:t xml:space="preserve"> data from the Dream2space Cubesat.</w:t>
+        <w:t xml:space="preserve"> data from the Dream2space </w:t>
+      </w:r>
+      <w:proofErr w:type="spellStart"/>
+      <w:r>
+        <w:rPr>
+          <w:rFonts w:ascii="Arial" w:hAnsi="Arial" w:cs="Arial"/>
+        </w:rPr>
+        <w:t>Cubesat</w:t>
+      </w:r>
+      <w:proofErr w:type="spellEnd"/>
+      <w:r>
+        <w:rPr>
+          <w:rFonts w:ascii="Arial" w:hAnsi="Arial" w:cs="Arial"/>
+        </w:rPr>
+        <w:t>.</w:t>
       </w:r>
     </w:p>
     <w:p>
@@ -6838,13 +6932,13 @@
       </w:pPr>
       <w:r>
         <w:rPr>
-          <w:rFonts w:ascii="Arial" w:hAnsi="Arial" w:cs="Arial"/>
+          <w:noProof/>
         </w:rPr>
         <w:drawing>
-          <wp:inline distT="0" distB="0" distL="0" distR="0" wp14:anchorId="2EEE6E1E" wp14:editId="31A6B772">
-            <wp:extent cx="4582431" cy="2970000"/>
-            <wp:effectExtent l="0" t="0" r="8890" b="1905"/>
-            <wp:docPr id="86" name="Picture 86" descr="Housekeeping request button"/>
+          <wp:inline distT="0" distB="0" distL="0" distR="0" wp14:anchorId="2A9D5220" wp14:editId="7D6FD299">
+            <wp:extent cx="4502388" cy="2970000"/>
+            <wp:effectExtent l="0" t="0" r="0" b="1905"/>
+            <wp:docPr id="7" name="Picture 7" descr="Housekeeping request button"/>
             <wp:cNvGraphicFramePr>
               <a:graphicFrameLocks xmlns:a="http://schemas.openxmlformats.org/drawingml/2006/main" noChangeAspect="1"/>
             </wp:cNvGraphicFramePr>
@@ -6852,7 +6946,7 @@
               <a:graphicData uri="http://schemas.openxmlformats.org/drawingml/2006/picture">
                 <pic:pic xmlns:pic="http://schemas.openxmlformats.org/drawingml/2006/picture">
                   <pic:nvPicPr>
-                    <pic:cNvPr id="0" name="Picture 259" descr="Housekeeping request button"/>
+                    <pic:cNvPr id="0" name="Picture 10" descr="Housekeeping request button"/>
                     <pic:cNvPicPr>
                       <a:picLocks noChangeAspect="1" noChangeArrowheads="1"/>
                     </pic:cNvPicPr>
@@ -6873,7 +6967,7 @@
                   <pic:spPr bwMode="auto">
                     <a:xfrm>
                       <a:off x="0" y="0"/>
-                      <a:ext cx="4582431" cy="2970000"/>
+                      <a:ext cx="4502388" cy="2970000"/>
                     </a:xfrm>
                     <a:prstGeom prst="rect">
                       <a:avLst/>
@@ -6929,12 +7023,14 @@
         </w:rPr>
         <w:t xml:space="preserve"> command will be sent to the Dream2space </w:t>
       </w:r>
+      <w:proofErr w:type="spellStart"/>
       <w:r>
         <w:rPr>
           <w:rFonts w:ascii="Arial" w:hAnsi="Arial" w:cs="Arial"/>
         </w:rPr>
         <w:t>Cubesat</w:t>
       </w:r>
+      <w:proofErr w:type="spellEnd"/>
       <w:r>
         <w:rPr>
           <w:rFonts w:ascii="Arial" w:hAnsi="Arial" w:cs="Arial"/>
@@ -6992,13 +7088,13 @@
       </w:pPr>
       <w:r>
         <w:rPr>
-          <w:rFonts w:ascii="Arial" w:hAnsi="Arial" w:cs="Arial"/>
+          <w:noProof/>
         </w:rPr>
         <w:drawing>
-          <wp:inline distT="0" distB="0" distL="0" distR="0" wp14:anchorId="0C03406E" wp14:editId="41FCD658">
-            <wp:extent cx="4582431" cy="2970000"/>
-            <wp:effectExtent l="0" t="0" r="8890" b="1905"/>
-            <wp:docPr id="85" name="Picture 85" descr="Send housekeeping command"/>
+          <wp:inline distT="0" distB="0" distL="0" distR="0" wp14:anchorId="2B3D3438" wp14:editId="38CBD677">
+            <wp:extent cx="4502388" cy="2970000"/>
+            <wp:effectExtent l="0" t="0" r="0" b="1905"/>
+            <wp:docPr id="8" name="Picture 8" descr="Send housekeeping command"/>
             <wp:cNvGraphicFramePr>
               <a:graphicFrameLocks xmlns:a="http://schemas.openxmlformats.org/drawingml/2006/main" noChangeAspect="1"/>
             </wp:cNvGraphicFramePr>
@@ -7006,7 +7102,7 @@
               <a:graphicData uri="http://schemas.openxmlformats.org/drawingml/2006/picture">
                 <pic:pic xmlns:pic="http://schemas.openxmlformats.org/drawingml/2006/picture">
                   <pic:nvPicPr>
-                    <pic:cNvPr id="0" name="Picture 260" descr="Send housekeeping command"/>
+                    <pic:cNvPr id="0" name="Picture 12" descr="Send housekeeping command"/>
                     <pic:cNvPicPr>
                       <a:picLocks noChangeAspect="1" noChangeArrowheads="1"/>
                     </pic:cNvPicPr>
@@ -7027,7 +7123,7 @@
                   <pic:spPr bwMode="auto">
                     <a:xfrm>
                       <a:off x="0" y="0"/>
-                      <a:ext cx="4582431" cy="2970000"/>
+                      <a:ext cx="4502388" cy="2970000"/>
                     </a:xfrm>
                     <a:prstGeom prst="rect">
                       <a:avLst/>
@@ -7055,7 +7151,21 @@
         <w:rPr>
           <w:rFonts w:ascii="Arial" w:hAnsi="Arial" w:cs="Arial"/>
         </w:rPr>
-        <w:t xml:space="preserve">Once the Ground Station receives a response from the Dream2space Cubesat </w:t>
+        <w:t xml:space="preserve">Once the Ground Station receives a response from the Dream2space </w:t>
+      </w:r>
+      <w:proofErr w:type="spellStart"/>
+      <w:r>
+        <w:rPr>
+          <w:rFonts w:ascii="Arial" w:hAnsi="Arial" w:cs="Arial"/>
+        </w:rPr>
+        <w:t>Cubesat</w:t>
+      </w:r>
+      <w:proofErr w:type="spellEnd"/>
+      <w:r>
+        <w:rPr>
+          <w:rFonts w:ascii="Arial" w:hAnsi="Arial" w:cs="Arial"/>
+        </w:rPr>
+        <w:t xml:space="preserve"> </w:t>
       </w:r>
       <w:r>
         <w:rPr>
@@ -7125,13 +7235,13 @@
       </w:pPr>
       <w:r>
         <w:rPr>
-          <w:rFonts w:ascii="Arial" w:hAnsi="Arial" w:cs="Arial"/>
+          <w:noProof/>
         </w:rPr>
         <w:drawing>
-          <wp:inline distT="0" distB="0" distL="0" distR="0" wp14:anchorId="73CB7308" wp14:editId="01F65ED3">
-            <wp:extent cx="4582431" cy="2970000"/>
-            <wp:effectExtent l="0" t="0" r="8890" b="1905"/>
-            <wp:docPr id="84" name="Picture 84" descr="Housekeeping command success"/>
+          <wp:inline distT="0" distB="0" distL="0" distR="0" wp14:anchorId="440F9755" wp14:editId="124EDDA1">
+            <wp:extent cx="4504658" cy="2970000"/>
+            <wp:effectExtent l="0" t="0" r="0" b="1905"/>
+            <wp:docPr id="1" name="Picture 1" descr="Housekeeping command success"/>
             <wp:cNvGraphicFramePr>
               <a:graphicFrameLocks xmlns:a="http://schemas.openxmlformats.org/drawingml/2006/main" noChangeAspect="1"/>
             </wp:cNvGraphicFramePr>
@@ -7139,7 +7249,7 @@
               <a:graphicData uri="http://schemas.openxmlformats.org/drawingml/2006/picture">
                 <pic:pic xmlns:pic="http://schemas.openxmlformats.org/drawingml/2006/picture">
                   <pic:nvPicPr>
-                    <pic:cNvPr id="0" name="Picture 261" descr="Housekeeping command success"/>
+                    <pic:cNvPr id="0" name="Picture 1" descr="Housekeeping command success"/>
                     <pic:cNvPicPr>
                       <a:picLocks noChangeAspect="1" noChangeArrowheads="1"/>
                     </pic:cNvPicPr>
@@ -7160,7 +7270,7 @@
                   <pic:spPr bwMode="auto">
                     <a:xfrm>
                       <a:off x="0" y="0"/>
-                      <a:ext cx="4582431" cy="2970000"/>
+                      <a:ext cx="4504658" cy="2970000"/>
                     </a:xfrm>
                     <a:prstGeom prst="rect">
                       <a:avLst/>
@@ -7231,13 +7341,13 @@
       </w:pPr>
       <w:r>
         <w:rPr>
-          <w:rFonts w:ascii="Arial" w:hAnsi="Arial" w:cs="Arial"/>
+          <w:noProof/>
         </w:rPr>
         <w:drawing>
-          <wp:inline distT="0" distB="0" distL="0" distR="0" wp14:anchorId="5F08E726" wp14:editId="39A0F5B9">
-            <wp:extent cx="4582431" cy="2970000"/>
-            <wp:effectExtent l="0" t="0" r="8890" b="1905"/>
-            <wp:docPr id="83" name="Picture 83" descr="Housekeeping command failed"/>
+          <wp:inline distT="0" distB="0" distL="0" distR="0" wp14:anchorId="6FA56700" wp14:editId="325EBC27">
+            <wp:extent cx="4504658" cy="2970000"/>
+            <wp:effectExtent l="0" t="0" r="0" b="1905"/>
+            <wp:docPr id="9" name="Picture 9" descr="Housekeeping command failed"/>
             <wp:cNvGraphicFramePr>
               <a:graphicFrameLocks xmlns:a="http://schemas.openxmlformats.org/drawingml/2006/main" noChangeAspect="1"/>
             </wp:cNvGraphicFramePr>
@@ -7245,7 +7355,7 @@
               <a:graphicData uri="http://schemas.openxmlformats.org/drawingml/2006/picture">
                 <pic:pic xmlns:pic="http://schemas.openxmlformats.org/drawingml/2006/picture">
                   <pic:nvPicPr>
-                    <pic:cNvPr id="0" name="Picture 262" descr="Housekeeping command failed"/>
+                    <pic:cNvPr id="0" name="Picture 3" descr="Housekeeping command failed"/>
                     <pic:cNvPicPr>
                       <a:picLocks noChangeAspect="1" noChangeArrowheads="1"/>
                     </pic:cNvPicPr>
@@ -7266,7 +7376,7 @@
                   <pic:spPr bwMode="auto">
                     <a:xfrm>
                       <a:off x="0" y="0"/>
-                      <a:ext cx="4582431" cy="2970000"/>
+                      <a:ext cx="4504658" cy="2970000"/>
                     </a:xfrm>
                     <a:prstGeom prst="rect">
                       <a:avLst/>
@@ -7476,6 +7586,7 @@
       <w:r>
         <w:rPr>
           <w:rFonts w:ascii="Arial" w:hAnsi="Arial" w:cs="Arial"/>
+          <w:noProof/>
         </w:rPr>
         <w:drawing>
           <wp:inline distT="0" distB="0" distL="0" distR="0" wp14:anchorId="739896B6" wp14:editId="731827A9">
@@ -7564,6 +7675,7 @@
       <w:r>
         <w:rPr>
           <w:rFonts w:ascii="Arial" w:hAnsi="Arial" w:cs="Arial"/>
+          <w:noProof/>
         </w:rPr>
         <w:drawing>
           <wp:inline distT="0" distB="0" distL="0" distR="0" wp14:anchorId="3FDAB243" wp14:editId="20FFF3DA">
@@ -7671,21 +7783,49 @@
         <w:rPr>
           <w:rFonts w:ascii="Arial" w:hAnsi="Arial" w:cs="Arial"/>
         </w:rPr>
-        <w:t>The Ground Station is capable of sending Mission commands to the Dream2space Cubesat to capture images and transmitting them down to the Ground Station for storage.</w:t>
-      </w:r>
-    </w:p>
-    <w:p>
-      <w:pPr>
-        <w:spacing w:line="276" w:lineRule="auto"/>
-        <w:rPr>
-          <w:rFonts w:ascii="Arial" w:hAnsi="Arial" w:cs="Arial"/>
-        </w:rPr>
-      </w:pPr>
-      <w:r>
-        <w:rPr>
-          <w:rFonts w:ascii="Arial" w:hAnsi="Arial" w:cs="Arial"/>
-        </w:rPr>
-        <w:t>The steps below show how to send a Mission command and receive images via downlink from the Dream2space Cubesat.</w:t>
+        <w:t xml:space="preserve">The Ground Station is capable of sending Mission commands to the Dream2space </w:t>
+      </w:r>
+      <w:proofErr w:type="spellStart"/>
+      <w:r>
+        <w:rPr>
+          <w:rFonts w:ascii="Arial" w:hAnsi="Arial" w:cs="Arial"/>
+        </w:rPr>
+        <w:t>Cubesat</w:t>
+      </w:r>
+      <w:proofErr w:type="spellEnd"/>
+      <w:r>
+        <w:rPr>
+          <w:rFonts w:ascii="Arial" w:hAnsi="Arial" w:cs="Arial"/>
+        </w:rPr>
+        <w:t xml:space="preserve"> to capture images and transmitting them down to the Ground Station for storage.</w:t>
+      </w:r>
+    </w:p>
+    <w:p>
+      <w:pPr>
+        <w:spacing w:line="276" w:lineRule="auto"/>
+        <w:rPr>
+          <w:rFonts w:ascii="Arial" w:hAnsi="Arial" w:cs="Arial"/>
+        </w:rPr>
+      </w:pPr>
+      <w:r>
+        <w:rPr>
+          <w:rFonts w:ascii="Arial" w:hAnsi="Arial" w:cs="Arial"/>
+        </w:rPr>
+        <w:t xml:space="preserve">The steps below show how to send a Mission command and receive images via downlink from the Dream2space </w:t>
+      </w:r>
+      <w:proofErr w:type="spellStart"/>
+      <w:r>
+        <w:rPr>
+          <w:rFonts w:ascii="Arial" w:hAnsi="Arial" w:cs="Arial"/>
+        </w:rPr>
+        <w:t>Cubesat</w:t>
+      </w:r>
+      <w:proofErr w:type="spellEnd"/>
+      <w:r>
+        <w:rPr>
+          <w:rFonts w:ascii="Arial" w:hAnsi="Arial" w:cs="Arial"/>
+        </w:rPr>
+        <w:t>.</w:t>
       </w:r>
     </w:p>
     <w:p>
@@ -7775,13 +7915,13 @@
       </w:pPr>
       <w:r>
         <w:rPr>
-          <w:rFonts w:ascii="Arial" w:hAnsi="Arial" w:cs="Arial"/>
+          <w:noProof/>
         </w:rPr>
         <w:drawing>
-          <wp:inline distT="0" distB="0" distL="0" distR="0" wp14:anchorId="43F58EC7" wp14:editId="15E7E7F7">
-            <wp:extent cx="4405745" cy="2855485"/>
-            <wp:effectExtent l="0" t="0" r="0" b="2540"/>
-            <wp:docPr id="80" name="Picture 80" descr="Mission command button"/>
+          <wp:inline distT="0" distB="0" distL="0" distR="0" wp14:anchorId="4A084472" wp14:editId="5AFBEAAA">
+            <wp:extent cx="4459705" cy="2940361"/>
+            <wp:effectExtent l="0" t="0" r="0" b="0"/>
+            <wp:docPr id="10" name="Picture 10" descr="Mission command button"/>
             <wp:cNvGraphicFramePr>
               <a:graphicFrameLocks xmlns:a="http://schemas.openxmlformats.org/drawingml/2006/main" noChangeAspect="1"/>
             </wp:cNvGraphicFramePr>
@@ -7789,7 +7929,7 @@
               <a:graphicData uri="http://schemas.openxmlformats.org/drawingml/2006/picture">
                 <pic:pic xmlns:pic="http://schemas.openxmlformats.org/drawingml/2006/picture">
                   <pic:nvPicPr>
-                    <pic:cNvPr id="0" name="Picture 265" descr="Mission command button"/>
+                    <pic:cNvPr id="0" name="Picture 5" descr="Mission command button"/>
                     <pic:cNvPicPr>
                       <a:picLocks noChangeAspect="1" noChangeArrowheads="1"/>
                     </pic:cNvPicPr>
@@ -7810,7 +7950,7 @@
                   <pic:spPr bwMode="auto">
                     <a:xfrm>
                       <a:off x="0" y="0"/>
-                      <a:ext cx="4408293" cy="2857136"/>
+                      <a:ext cx="4463276" cy="2942715"/>
                     </a:xfrm>
                     <a:prstGeom prst="rect">
                       <a:avLst/>
@@ -7853,6 +7993,7 @@
       <w:r>
         <w:rPr>
           <w:rFonts w:ascii="Arial" w:hAnsi="Arial" w:cs="Arial"/>
+          <w:noProof/>
         </w:rPr>
         <w:drawing>
           <wp:inline distT="0" distB="0" distL="0" distR="0" wp14:anchorId="3E734B59" wp14:editId="0E13A54C">
@@ -8137,6 +8278,7 @@
       <w:r>
         <w:rPr>
           <w:rFonts w:ascii="Arial" w:hAnsi="Arial" w:cs="Arial"/>
+          <w:noProof/>
         </w:rPr>
         <w:drawing>
           <wp:inline distT="0" distB="0" distL="0" distR="0" wp14:anchorId="681E741D" wp14:editId="5BAB3717">
@@ -8354,6 +8496,7 @@
       <w:r>
         <w:rPr>
           <w:rFonts w:ascii="Arial" w:hAnsi="Arial" w:cs="Arial"/>
+          <w:noProof/>
         </w:rPr>
         <w:drawing>
           <wp:inline distT="0" distB="0" distL="0" distR="0" wp14:anchorId="7359741E" wp14:editId="1EF3FFBB">
@@ -8487,24 +8630,22 @@
     </w:p>
     <w:tbl>
       <w:tblPr>
-        <w:tblStyle w:val="GridTable1Light"/>
+        <w:tblStyle w:val="TableGridLight"/>
         <w:tblW w:w="5713" w:type="dxa"/>
         <w:tblLook w:val="04A0" w:firstRow="1" w:lastRow="0" w:firstColumn="1" w:lastColumn="0" w:noHBand="0" w:noVBand="1"/>
       </w:tblPr>
       <w:tblGrid>
-        <w:gridCol w:w="3334"/>
-        <w:gridCol w:w="837"/>
-        <w:gridCol w:w="771"/>
-        <w:gridCol w:w="771"/>
+        <w:gridCol w:w="3365"/>
+        <w:gridCol w:w="792"/>
+        <w:gridCol w:w="778"/>
+        <w:gridCol w:w="778"/>
       </w:tblGrid>
       <w:tr>
         <w:trPr>
-          <w:cnfStyle w:val="100000000000" w:firstRow="1" w:lastRow="0" w:firstColumn="0" w:lastColumn="0" w:oddVBand="0" w:evenVBand="0" w:oddHBand="0" w:evenHBand="0" w:firstRowFirstColumn="0" w:firstRowLastColumn="0" w:lastRowFirstColumn="0" w:lastRowLastColumn="0"/>
           <w:trHeight w:val="371"/>
         </w:trPr>
         <w:tc>
           <w:tcPr>
-            <w:cnfStyle w:val="001000000000" w:firstRow="0" w:lastRow="0" w:firstColumn="1" w:lastColumn="0" w:oddVBand="0" w:evenVBand="0" w:oddHBand="0" w:evenHBand="0" w:firstRowFirstColumn="0" w:firstRowLastColumn="0" w:lastRowFirstColumn="0" w:lastRowLastColumn="0"/>
             <w:tcW w:w="0" w:type="auto"/>
             <w:hideMark/>
           </w:tcPr>
@@ -8533,7 +8674,6 @@
             <w:pPr>
               <w:spacing w:after="160" w:line="276" w:lineRule="auto"/>
               <w:jc w:val="both"/>
-              <w:cnfStyle w:val="100000000000" w:firstRow="1" w:lastRow="0" w:firstColumn="0" w:lastColumn="0" w:oddVBand="0" w:evenVBand="0" w:oddHBand="0" w:evenHBand="0" w:firstRowFirstColumn="0" w:firstRowLastColumn="0" w:lastRowFirstColumn="0" w:lastRowLastColumn="0"/>
               <w:rPr>
                 <w:rFonts w:ascii="Arial" w:hAnsi="Arial" w:cs="Arial"/>
               </w:rPr>
@@ -8555,7 +8695,6 @@
             <w:pPr>
               <w:spacing w:after="160" w:line="276" w:lineRule="auto"/>
               <w:jc w:val="both"/>
-              <w:cnfStyle w:val="100000000000" w:firstRow="1" w:lastRow="0" w:firstColumn="0" w:lastColumn="0" w:oddVBand="0" w:evenVBand="0" w:oddHBand="0" w:evenHBand="0" w:firstRowFirstColumn="0" w:firstRowLastColumn="0" w:lastRowFirstColumn="0" w:lastRowLastColumn="0"/>
               <w:rPr>
                 <w:rFonts w:ascii="Arial" w:hAnsi="Arial" w:cs="Arial"/>
               </w:rPr>
@@ -8577,7 +8716,6 @@
             <w:pPr>
               <w:spacing w:after="160" w:line="276" w:lineRule="auto"/>
               <w:jc w:val="both"/>
-              <w:cnfStyle w:val="100000000000" w:firstRow="1" w:lastRow="0" w:firstColumn="0" w:lastColumn="0" w:oddVBand="0" w:evenVBand="0" w:oddHBand="0" w:evenHBand="0" w:firstRowFirstColumn="0" w:firstRowLastColumn="0" w:lastRowFirstColumn="0" w:lastRowLastColumn="0"/>
               <w:rPr>
                 <w:rFonts w:ascii="Arial" w:hAnsi="Arial" w:cs="Arial"/>
               </w:rPr>
@@ -8597,7 +8735,6 @@
         </w:trPr>
         <w:tc>
           <w:tcPr>
-            <w:cnfStyle w:val="001000000000" w:firstRow="0" w:lastRow="0" w:firstColumn="1" w:lastColumn="0" w:oddVBand="0" w:evenVBand="0" w:oddHBand="0" w:evenHBand="0" w:firstRowFirstColumn="0" w:firstRowLastColumn="0" w:lastRowFirstColumn="0" w:lastRowLastColumn="0"/>
             <w:tcW w:w="0" w:type="auto"/>
             <w:hideMark/>
           </w:tcPr>
@@ -8607,15 +8744,13 @@
               <w:jc w:val="both"/>
               <w:rPr>
                 <w:rFonts w:ascii="Cascadia Mono" w:hAnsi="Cascadia Mono" w:cs="Arial"/>
-                <w:b w:val="0"/>
-                <w:bCs w:val="0"/>
+                <w:b/>
+                <w:bCs/>
               </w:rPr>
             </w:pPr>
             <w:r>
               <w:rPr>
                 <w:rFonts w:ascii="Cascadia Mono" w:hAnsi="Cascadia Mono" w:cs="Arial"/>
-                <w:b w:val="0"/>
-                <w:bCs w:val="0"/>
               </w:rPr>
               <w:t>Mission Image Count</w:t>
             </w:r>
@@ -8630,7 +8765,6 @@
             <w:pPr>
               <w:spacing w:after="160" w:line="276" w:lineRule="auto"/>
               <w:jc w:val="both"/>
-              <w:cnfStyle w:val="000000000000" w:firstRow="0" w:lastRow="0" w:firstColumn="0" w:lastColumn="0" w:oddVBand="0" w:evenVBand="0" w:oddHBand="0" w:evenHBand="0" w:firstRowFirstColumn="0" w:firstRowLastColumn="0" w:lastRowFirstColumn="0" w:lastRowLastColumn="0"/>
               <w:rPr>
                 <w:rFonts w:ascii="Arial" w:hAnsi="Arial" w:cs="Arial"/>
               </w:rPr>
@@ -8652,7 +8786,6 @@
             <w:pPr>
               <w:spacing w:after="160" w:line="276" w:lineRule="auto"/>
               <w:jc w:val="both"/>
-              <w:cnfStyle w:val="000000000000" w:firstRow="0" w:lastRow="0" w:firstColumn="0" w:lastColumn="0" w:oddVBand="0" w:evenVBand="0" w:oddHBand="0" w:evenHBand="0" w:firstRowFirstColumn="0" w:firstRowLastColumn="0" w:lastRowFirstColumn="0" w:lastRowLastColumn="0"/>
               <w:rPr>
                 <w:rFonts w:ascii="Arial" w:hAnsi="Arial" w:cs="Arial"/>
               </w:rPr>
@@ -8674,7 +8807,6 @@
             <w:pPr>
               <w:spacing w:after="160" w:line="276" w:lineRule="auto"/>
               <w:jc w:val="both"/>
-              <w:cnfStyle w:val="000000000000" w:firstRow="0" w:lastRow="0" w:firstColumn="0" w:lastColumn="0" w:oddVBand="0" w:evenVBand="0" w:oddHBand="0" w:evenHBand="0" w:firstRowFirstColumn="0" w:firstRowLastColumn="0" w:lastRowFirstColumn="0" w:lastRowLastColumn="0"/>
               <w:rPr>
                 <w:rFonts w:ascii="Arial" w:hAnsi="Arial" w:cs="Arial"/>
               </w:rPr>
@@ -8694,7 +8826,6 @@
         </w:trPr>
         <w:tc>
           <w:tcPr>
-            <w:cnfStyle w:val="001000000000" w:firstRow="0" w:lastRow="0" w:firstColumn="1" w:lastColumn="0" w:oddVBand="0" w:evenVBand="0" w:oddHBand="0" w:evenHBand="0" w:firstRowFirstColumn="0" w:firstRowLastColumn="0" w:lastRowFirstColumn="0" w:lastRowLastColumn="0"/>
             <w:tcW w:w="0" w:type="auto"/>
             <w:hideMark/>
           </w:tcPr>
@@ -8704,15 +8835,13 @@
               <w:jc w:val="both"/>
               <w:rPr>
                 <w:rFonts w:ascii="Cascadia Mono" w:hAnsi="Cascadia Mono" w:cs="Arial"/>
-                <w:b w:val="0"/>
-                <w:bCs w:val="0"/>
+                <w:b/>
+                <w:bCs/>
               </w:rPr>
             </w:pPr>
             <w:r>
               <w:rPr>
                 <w:rFonts w:ascii="Cascadia Mono" w:hAnsi="Cascadia Mono" w:cs="Arial"/>
-                <w:b w:val="0"/>
-                <w:bCs w:val="0"/>
               </w:rPr>
               <w:t>Mission Image Interval</w:t>
             </w:r>
@@ -8727,17 +8856,18 @@
             <w:pPr>
               <w:spacing w:after="160" w:line="276" w:lineRule="auto"/>
               <w:jc w:val="both"/>
-              <w:cnfStyle w:val="000000000000" w:firstRow="0" w:lastRow="0" w:firstColumn="0" w:lastColumn="0" w:oddVBand="0" w:evenVBand="0" w:oddHBand="0" w:evenHBand="0" w:firstRowFirstColumn="0" w:firstRowLastColumn="0" w:lastRowFirstColumn="0" w:lastRowLastColumn="0"/>
               <w:rPr>
                 <w:rFonts w:ascii="Arial" w:hAnsi="Arial" w:cs="Arial"/>
               </w:rPr>
             </w:pPr>
+            <w:proofErr w:type="spellStart"/>
             <w:r>
               <w:rPr>
                 <w:rFonts w:ascii="Arial" w:hAnsi="Arial" w:cs="Arial"/>
               </w:rPr>
               <w:t>ms</w:t>
             </w:r>
+            <w:proofErr w:type="spellEnd"/>
           </w:p>
         </w:tc>
         <w:tc>
@@ -8749,7 +8879,6 @@
             <w:pPr>
               <w:spacing w:after="160" w:line="276" w:lineRule="auto"/>
               <w:jc w:val="both"/>
-              <w:cnfStyle w:val="000000000000" w:firstRow="0" w:lastRow="0" w:firstColumn="0" w:lastColumn="0" w:oddVBand="0" w:evenVBand="0" w:oddHBand="0" w:evenHBand="0" w:firstRowFirstColumn="0" w:firstRowLastColumn="0" w:lastRowFirstColumn="0" w:lastRowLastColumn="0"/>
               <w:rPr>
                 <w:rFonts w:ascii="Arial" w:hAnsi="Arial" w:cs="Arial"/>
               </w:rPr>
@@ -8771,7 +8900,6 @@
             <w:pPr>
               <w:spacing w:after="160" w:line="276" w:lineRule="auto"/>
               <w:jc w:val="both"/>
-              <w:cnfStyle w:val="000000000000" w:firstRow="0" w:lastRow="0" w:firstColumn="0" w:lastColumn="0" w:oddVBand="0" w:evenVBand="0" w:oddHBand="0" w:evenHBand="0" w:firstRowFirstColumn="0" w:firstRowLastColumn="0" w:lastRowFirstColumn="0" w:lastRowLastColumn="0"/>
               <w:rPr>
                 <w:rFonts w:ascii="Arial" w:hAnsi="Arial" w:cs="Arial"/>
               </w:rPr>
@@ -9029,6 +9157,7 @@
       <w:r>
         <w:rPr>
           <w:rFonts w:ascii="Arial" w:hAnsi="Arial" w:cs="Arial"/>
+          <w:noProof/>
         </w:rPr>
         <w:drawing>
           <wp:inline distT="0" distB="0" distL="0" distR="0" wp14:anchorId="49C89F34" wp14:editId="00E92273">
@@ -9177,6 +9306,7 @@
       <w:r>
         <w:rPr>
           <w:rFonts w:ascii="Arial" w:hAnsi="Arial" w:cs="Arial"/>
+          <w:noProof/>
         </w:rPr>
         <w:drawing>
           <wp:inline distT="0" distB="0" distL="0" distR="0" wp14:anchorId="309074EB" wp14:editId="3CC89B19">
@@ -9282,12 +9412,14 @@
         </w:rPr>
         <w:t xml:space="preserve">After the Submit button is clicked, the command will be sent to the Dream2space </w:t>
       </w:r>
+      <w:proofErr w:type="spellStart"/>
       <w:r>
         <w:rPr>
           <w:rFonts w:ascii="Arial" w:hAnsi="Arial" w:cs="Arial"/>
         </w:rPr>
         <w:t>Cubesat</w:t>
       </w:r>
+      <w:proofErr w:type="spellEnd"/>
       <w:r>
         <w:rPr>
           <w:rFonts w:ascii="Arial" w:hAnsi="Arial" w:cs="Arial"/>
@@ -9345,13 +9477,13 @@
       </w:pPr>
       <w:r>
         <w:rPr>
-          <w:rFonts w:ascii="Arial" w:hAnsi="Arial" w:cs="Arial"/>
+          <w:noProof/>
         </w:rPr>
         <w:drawing>
-          <wp:inline distT="0" distB="0" distL="0" distR="0" wp14:anchorId="30E22BD8" wp14:editId="370B6C84">
-            <wp:extent cx="4594998" cy="2970000"/>
+          <wp:inline distT="0" distB="0" distL="0" distR="0" wp14:anchorId="2031794C" wp14:editId="7127ADC2">
+            <wp:extent cx="4504658" cy="2970000"/>
             <wp:effectExtent l="0" t="0" r="0" b="1905"/>
-            <wp:docPr id="74" name="Picture 74" descr="Mission command sending"/>
+            <wp:docPr id="11" name="Picture 11" descr="Mission command sending"/>
             <wp:cNvGraphicFramePr>
               <a:graphicFrameLocks xmlns:a="http://schemas.openxmlformats.org/drawingml/2006/main" noChangeAspect="1"/>
             </wp:cNvGraphicFramePr>
@@ -9359,7 +9491,7 @@
               <a:graphicData uri="http://schemas.openxmlformats.org/drawingml/2006/picture">
                 <pic:pic xmlns:pic="http://schemas.openxmlformats.org/drawingml/2006/picture">
                   <pic:nvPicPr>
-                    <pic:cNvPr id="0" name="Picture 271" descr="Mission command sending"/>
+                    <pic:cNvPr id="0" name="Picture 7" descr="Mission command sending"/>
                     <pic:cNvPicPr>
                       <a:picLocks noChangeAspect="1" noChangeArrowheads="1"/>
                     </pic:cNvPicPr>
@@ -9380,7 +9512,7 @@
                   <pic:spPr bwMode="auto">
                     <a:xfrm>
                       <a:off x="0" y="0"/>
-                      <a:ext cx="4594998" cy="2970000"/>
+                      <a:ext cx="4504658" cy="2970000"/>
                     </a:xfrm>
                     <a:prstGeom prst="rect">
                       <a:avLst/>
@@ -9490,13 +9622,13 @@
       </w:pPr>
       <w:r>
         <w:rPr>
-          <w:rFonts w:ascii="Arial" w:hAnsi="Arial" w:cs="Arial"/>
+          <w:noProof/>
         </w:rPr>
         <w:drawing>
-          <wp:inline distT="0" distB="0" distL="0" distR="0" wp14:anchorId="6FB8DA74" wp14:editId="23FA759D">
-            <wp:extent cx="4594998" cy="2970000"/>
+          <wp:inline distT="0" distB="0" distL="0" distR="0" wp14:anchorId="073B1091" wp14:editId="4AB057BF">
+            <wp:extent cx="4504658" cy="2970000"/>
             <wp:effectExtent l="0" t="0" r="0" b="1905"/>
-            <wp:docPr id="73" name="Picture 73" descr="Mission record"/>
+            <wp:docPr id="12" name="Picture 12" descr="Mission record"/>
             <wp:cNvGraphicFramePr>
               <a:graphicFrameLocks xmlns:a="http://schemas.openxmlformats.org/drawingml/2006/main" noChangeAspect="1"/>
             </wp:cNvGraphicFramePr>
@@ -9504,7 +9636,7 @@
               <a:graphicData uri="http://schemas.openxmlformats.org/drawingml/2006/picture">
                 <pic:pic xmlns:pic="http://schemas.openxmlformats.org/drawingml/2006/picture">
                   <pic:nvPicPr>
-                    <pic:cNvPr id="0" name="Picture 272" descr="Mission record"/>
+                    <pic:cNvPr id="0" name="Picture 9" descr="Mission record"/>
                     <pic:cNvPicPr>
                       <a:picLocks noChangeAspect="1" noChangeArrowheads="1"/>
                     </pic:cNvPicPr>
@@ -9525,7 +9657,7 @@
                   <pic:spPr bwMode="auto">
                     <a:xfrm>
                       <a:off x="0" y="0"/>
-                      <a:ext cx="4594998" cy="2970000"/>
+                      <a:ext cx="4504658" cy="2970000"/>
                     </a:xfrm>
                     <a:prstGeom prst="rect">
                       <a:avLst/>
@@ -9671,13 +9803,13 @@
       </w:pPr>
       <w:r>
         <w:rPr>
-          <w:rFonts w:ascii="Arial" w:hAnsi="Arial" w:cs="Arial"/>
+          <w:noProof/>
         </w:rPr>
         <w:drawing>
-          <wp:inline distT="0" distB="0" distL="0" distR="0" wp14:anchorId="21A17DF1" wp14:editId="215BB8A6">
-            <wp:extent cx="4594998" cy="2970000"/>
+          <wp:inline distT="0" distB="0" distL="0" distR="0" wp14:anchorId="0B73D1AC" wp14:editId="1DAF255C">
+            <wp:extent cx="4504658" cy="2970000"/>
             <wp:effectExtent l="0" t="0" r="0" b="1905"/>
-            <wp:docPr id="72" name="Picture 72" descr="Downlink standby"/>
+            <wp:docPr id="13" name="Picture 13" descr="Downlink standby"/>
             <wp:cNvGraphicFramePr>
               <a:graphicFrameLocks xmlns:a="http://schemas.openxmlformats.org/drawingml/2006/main" noChangeAspect="1"/>
             </wp:cNvGraphicFramePr>
@@ -9685,7 +9817,7 @@
               <a:graphicData uri="http://schemas.openxmlformats.org/drawingml/2006/picture">
                 <pic:pic xmlns:pic="http://schemas.openxmlformats.org/drawingml/2006/picture">
                   <pic:nvPicPr>
-                    <pic:cNvPr id="0" name="Picture 273" descr="Downlink standby"/>
+                    <pic:cNvPr id="0" name="Picture 11" descr="Downlink standby"/>
                     <pic:cNvPicPr>
                       <a:picLocks noChangeAspect="1" noChangeArrowheads="1"/>
                     </pic:cNvPicPr>
@@ -9706,7 +9838,7 @@
                   <pic:spPr bwMode="auto">
                     <a:xfrm>
                       <a:off x="0" y="0"/>
-                      <a:ext cx="4594998" cy="2970000"/>
+                      <a:ext cx="4504658" cy="2970000"/>
                     </a:xfrm>
                     <a:prstGeom prst="rect">
                       <a:avLst/>
@@ -9859,13 +9991,13 @@
       </w:pPr>
       <w:r>
         <w:rPr>
-          <w:rFonts w:ascii="Arial" w:hAnsi="Arial" w:cs="Arial"/>
+          <w:noProof/>
         </w:rPr>
         <w:drawing>
-          <wp:inline distT="0" distB="0" distL="0" distR="0" wp14:anchorId="4B694C4F" wp14:editId="4EB14CEC">
-            <wp:extent cx="4594998" cy="2970000"/>
+          <wp:inline distT="0" distB="0" distL="0" distR="0" wp14:anchorId="0F0536FC" wp14:editId="499C3609">
+            <wp:extent cx="4504658" cy="2970000"/>
             <wp:effectExtent l="0" t="0" r="0" b="1905"/>
-            <wp:docPr id="71" name="Picture 71" descr="Mission view completed button"/>
+            <wp:docPr id="14" name="Picture 14" descr="Mission view completed button"/>
             <wp:cNvGraphicFramePr>
               <a:graphicFrameLocks xmlns:a="http://schemas.openxmlformats.org/drawingml/2006/main" noChangeAspect="1"/>
             </wp:cNvGraphicFramePr>
@@ -9873,7 +10005,7 @@
               <a:graphicData uri="http://schemas.openxmlformats.org/drawingml/2006/picture">
                 <pic:pic xmlns:pic="http://schemas.openxmlformats.org/drawingml/2006/picture">
                   <pic:nvPicPr>
-                    <pic:cNvPr id="0" name="Picture 274" descr="Mission view completed button"/>
+                    <pic:cNvPr id="0" name="Picture 13" descr="Mission view completed button"/>
                     <pic:cNvPicPr>
                       <a:picLocks noChangeAspect="1" noChangeArrowheads="1"/>
                     </pic:cNvPicPr>
@@ -9894,7 +10026,7 @@
                   <pic:spPr bwMode="auto">
                     <a:xfrm>
                       <a:off x="0" y="0"/>
-                      <a:ext cx="4594998" cy="2970000"/>
+                      <a:ext cx="4504658" cy="2970000"/>
                     </a:xfrm>
                     <a:prstGeom prst="rect">
                       <a:avLst/>
@@ -9941,29 +10073,18 @@
     </w:p>
     <w:tbl>
       <w:tblPr>
+        <w:tblStyle w:val="TableGridLight"/>
         <w:tblW w:w="0" w:type="auto"/>
-        <w:tblCellSpacing w:w="15" w:type="dxa"/>
-        <w:tblCellMar>
-          <w:top w:w="15" w:type="dxa"/>
-          <w:left w:w="15" w:type="dxa"/>
-          <w:bottom w:w="15" w:type="dxa"/>
-          <w:right w:w="15" w:type="dxa"/>
-        </w:tblCellMar>
         <w:tblLook w:val="04A0" w:firstRow="1" w:lastRow="0" w:firstColumn="1" w:lastColumn="0" w:noHBand="0" w:noVBand="1"/>
       </w:tblPr>
       <w:tblGrid>
-        <w:gridCol w:w="1418"/>
-        <w:gridCol w:w="7608"/>
+        <w:gridCol w:w="1373"/>
+        <w:gridCol w:w="7563"/>
       </w:tblGrid>
       <w:tr>
-        <w:trPr>
-          <w:tblHeader/>
-          <w:tblCellSpacing w:w="15" w:type="dxa"/>
-        </w:trPr>
         <w:tc>
           <w:tcPr>
             <w:tcW w:w="1373" w:type="dxa"/>
-            <w:vAlign w:val="center"/>
             <w:hideMark/>
           </w:tcPr>
           <w:p>
@@ -9989,7 +10110,6 @@
         <w:tc>
           <w:tcPr>
             <w:tcW w:w="7563" w:type="dxa"/>
-            <w:vAlign w:val="center"/>
             <w:hideMark/>
           </w:tcPr>
           <w:p>
@@ -10014,13 +10134,9 @@
         </w:tc>
       </w:tr>
       <w:tr>
-        <w:trPr>
-          <w:tblCellSpacing w:w="15" w:type="dxa"/>
-        </w:trPr>
         <w:tc>
           <w:tcPr>
             <w:tcW w:w="1373" w:type="dxa"/>
-            <w:vAlign w:val="center"/>
             <w:hideMark/>
           </w:tcPr>
           <w:p>
@@ -10042,7 +10158,6 @@
         <w:tc>
           <w:tcPr>
             <w:tcW w:w="7563" w:type="dxa"/>
-            <w:vAlign w:val="center"/>
             <w:hideMark/>
           </w:tcPr>
           <w:p>
@@ -10063,13 +10178,9 @@
         </w:tc>
       </w:tr>
       <w:tr>
-        <w:trPr>
-          <w:tblCellSpacing w:w="15" w:type="dxa"/>
-        </w:trPr>
         <w:tc>
           <w:tcPr>
             <w:tcW w:w="1373" w:type="dxa"/>
-            <w:vAlign w:val="center"/>
             <w:hideMark/>
           </w:tcPr>
           <w:p>
@@ -10091,7 +10202,6 @@
         <w:tc>
           <w:tcPr>
             <w:tcW w:w="7563" w:type="dxa"/>
-            <w:vAlign w:val="center"/>
             <w:hideMark/>
           </w:tcPr>
           <w:p>
@@ -10173,6 +10283,7 @@
       <w:r>
         <w:rPr>
           <w:rFonts w:ascii="Arial" w:hAnsi="Arial" w:cs="Arial"/>
+          <w:noProof/>
         </w:rPr>
         <w:drawing>
           <wp:inline distT="0" distB="0" distL="0" distR="0" wp14:anchorId="21A150A9" wp14:editId="04517BA2">
@@ -10250,6 +10361,7 @@
       <w:r>
         <w:rPr>
           <w:rFonts w:ascii="Arial" w:hAnsi="Arial" w:cs="Arial"/>
+          <w:noProof/>
         </w:rPr>
         <w:drawing>
           <wp:inline distT="0" distB="0" distL="0" distR="0" wp14:anchorId="44A034B1" wp14:editId="6AD01BB2">
@@ -10409,6 +10521,7 @@
       <w:r>
         <w:rPr>
           <w:rFonts w:ascii="Arial" w:hAnsi="Arial" w:cs="Arial"/>
+          <w:noProof/>
         </w:rPr>
         <w:drawing>
           <wp:inline distT="0" distB="0" distL="0" distR="0" wp14:anchorId="51124736" wp14:editId="00C2C048">
@@ -10501,6 +10614,7 @@
       <w:r>
         <w:rPr>
           <w:rFonts w:ascii="Arial" w:hAnsi="Arial" w:cs="Arial"/>
+          <w:noProof/>
         </w:rPr>
         <w:drawing>
           <wp:inline distT="0" distB="0" distL="0" distR="0" wp14:anchorId="4542C573" wp14:editId="0B10634A">
@@ -10603,6 +10717,7 @@
       <w:r>
         <w:rPr>
           <w:rFonts w:ascii="Arial" w:hAnsi="Arial" w:cs="Arial"/>
+          <w:noProof/>
         </w:rPr>
         <w:drawing>
           <wp:inline distT="0" distB="0" distL="0" distR="0" wp14:anchorId="2D9D96A8" wp14:editId="52D265FD">
@@ -10693,6 +10808,7 @@
       <w:r>
         <w:rPr>
           <w:rFonts w:ascii="Arial" w:hAnsi="Arial" w:cs="Arial"/>
+          <w:noProof/>
         </w:rPr>
         <w:drawing>
           <wp:inline distT="0" distB="0" distL="0" distR="0" wp14:anchorId="11A9889F" wp14:editId="2E790C2E">
@@ -10755,7 +10871,21 @@
         <w:rPr>
           <w:rFonts w:ascii="Arial" w:hAnsi="Arial" w:cs="Arial"/>
         </w:rPr>
-        <w:t>This is useful for debugging and troubleshooting the connections and transmission between the Cubesat and the Ground Station.</w:t>
+        <w:t xml:space="preserve">This is useful for debugging and troubleshooting the connections and transmission between the </w:t>
+      </w:r>
+      <w:proofErr w:type="spellStart"/>
+      <w:r>
+        <w:rPr>
+          <w:rFonts w:ascii="Arial" w:hAnsi="Arial" w:cs="Arial"/>
+        </w:rPr>
+        <w:t>Cubesat</w:t>
+      </w:r>
+      <w:proofErr w:type="spellEnd"/>
+      <w:r>
+        <w:rPr>
+          <w:rFonts w:ascii="Arial" w:hAnsi="Arial" w:cs="Arial"/>
+        </w:rPr>
+        <w:t xml:space="preserve"> and the Ground Station.</w:t>
       </w:r>
     </w:p>
     <w:p>
@@ -10813,6 +10943,7 @@
         <w:docPartUnique/>
       </w:docPartObj>
     </w:sdtPr>
+    <w:sdtEndPr/>
     <w:sdtContent>
       <w:sdt>
         <w:sdtPr>
@@ -10822,6 +10953,7 @@
             <w:docPartUnique/>
           </w:docPartObj>
         </w:sdtPr>
+        <w:sdtEndPr/>
         <w:sdtContent>
           <w:p>
             <w:pPr>
@@ -11678,6 +11810,7 @@
   <w:style w:type="character" w:default="1" w:styleId="DefaultParagraphFont">
     <w:name w:val="Default Paragraph Font"/>
     <w:uiPriority w:val="1"/>
+    <w:semiHidden/>
     <w:unhideWhenUsed/>
   </w:style>
   <w:style w:type="table" w:default="1" w:styleId="TableNormal">
@@ -12018,6 +12151,25 @@
       </w:rPr>
     </w:tblStylePr>
   </w:style>
+  <w:style w:type="table" w:styleId="TableGridLight">
+    <w:name w:val="Grid Table Light"/>
+    <w:basedOn w:val="TableNormal"/>
+    <w:uiPriority w:val="40"/>
+    <w:rsid w:val="007D4C70"/>
+    <w:pPr>
+      <w:spacing w:after="0" w:line="240" w:lineRule="auto"/>
+    </w:pPr>
+    <w:tblPr>
+      <w:tblBorders>
+        <w:top w:val="single" w:sz="4" w:space="0" w:color="BFBFBF" w:themeColor="background1" w:themeShade="BF"/>
+        <w:left w:val="single" w:sz="4" w:space="0" w:color="BFBFBF" w:themeColor="background1" w:themeShade="BF"/>
+        <w:bottom w:val="single" w:sz="4" w:space="0" w:color="BFBFBF" w:themeColor="background1" w:themeShade="BF"/>
+        <w:right w:val="single" w:sz="4" w:space="0" w:color="BFBFBF" w:themeColor="background1" w:themeShade="BF"/>
+        <w:insideH w:val="single" w:sz="4" w:space="0" w:color="BFBFBF" w:themeColor="background1" w:themeShade="BF"/>
+        <w:insideV w:val="single" w:sz="4" w:space="0" w:color="BFBFBF" w:themeColor="background1" w:themeShade="BF"/>
+      </w:tblBorders>
+    </w:tblPr>
+  </w:style>
 </w:styles>
 </file>
 

</xml_diff>